<commit_message>
I had till and no till incorrect. woah
</commit_message>
<xml_diff>
--- a/overall_scores.docx
+++ b/overall_scores.docx
@@ -11,9 +11,12 @@
         <w:tblLook w:val="0420" w:firstRow="1" w:lastRow="0" w:firstColumn="0" w:lastColumn="0" w:noHBand="0" w:noVBand="1"/>
       </w:tblPr>
       <w:tblGrid>
-        <w:gridCol w:w="2250"/>
-        <w:gridCol w:w="900"/>
-        <w:gridCol w:w="2970"/>
+        <w:gridCol w:w="1512"/>
+        <w:gridCol w:w="1046"/>
+        <w:gridCol w:w="1328"/>
+        <w:gridCol w:w="1328"/>
+        <w:gridCol w:w="655"/>
+        <w:gridCol w:w="2051"/>
       </w:tblGrid>
       <w:tr>
         <w:trPr>
@@ -22,58 +25,58 @@
         </w:trPr>
         <w:tc>
           <w:tcPr>
-            <w:tcW w:w="6120" w:type="dxa"/>
-            <w:gridSpan w:val="3"/>
-            <w:tcBorders>
-              <w:top w:val="none" w:sz="0" w:space="0" w:color="000000"/>
-              <w:left w:val="none" w:sz="0" w:space="0" w:color="000000"/>
-              <w:bottom w:val="none" w:sz="0" w:space="0" w:color="000000"/>
-              <w:right w:val="none" w:sz="0" w:space="0" w:color="000000"/>
-            </w:tcBorders>
-            <w:shd w:val="clear" w:color="auto" w:fill="D9D9D9" w:themeFill="background1" w:themeFillShade="D9"/>
-            <w:tcMar>
-              <w:top w:w="0" w:type="dxa"/>
-              <w:left w:w="0" w:type="dxa"/>
-              <w:bottom w:w="0" w:type="dxa"/>
-              <w:right w:w="0" w:type="dxa"/>
-            </w:tcMar>
-            <w:vAlign w:val="center"/>
-          </w:tcPr>
-          <w:p>
-            <w:pPr>
-              <w:pBdr>
-                <w:top w:val="none" w:sz="0" w:space="0" w:color="000000"/>
-                <w:left w:val="none" w:sz="0" w:space="0" w:color="000000"/>
-                <w:bottom w:val="none" w:sz="0" w:space="0" w:color="000000"/>
-                <w:right w:val="none" w:sz="0" w:space="0" w:color="000000"/>
-              </w:pBdr>
-              <w:spacing w:before="100" w:after="100"/>
-              <w:ind w:left="100" w:right="100"/>
-              <w:rPr>
-                <w:rFonts w:asciiTheme="majorHAnsi" w:eastAsia="Arial" w:hAnsiTheme="majorHAnsi" w:cstheme="majorHAnsi"/>
+            <w:tcW w:w="7920" w:type="dxa"/>
+            <w:gridSpan w:val="6"/>
+            <w:tcBorders>
+              <w:top w:val="none" w:sz="0" w:space="0" w:color="000000"/>
+              <w:left w:val="none" w:sz="0" w:space="0" w:color="000000"/>
+              <w:bottom w:val="none" w:sz="0" w:space="0" w:color="000000"/>
+              <w:right w:val="none" w:sz="0" w:space="0" w:color="000000"/>
+            </w:tcBorders>
+            <w:shd w:val="clear" w:color="auto" w:fill="CFCFCF"/>
+            <w:tcMar>
+              <w:top w:w="0" w:type="dxa"/>
+              <w:left w:w="0" w:type="dxa"/>
+              <w:bottom w:w="0" w:type="dxa"/>
+              <w:right w:w="0" w:type="dxa"/>
+            </w:tcMar>
+            <w:vAlign w:val="center"/>
+          </w:tcPr>
+          <w:p>
+            <w:pPr>
+              <w:pBdr>
+                <w:top w:val="none" w:sz="0" w:space="0" w:color="000000"/>
+                <w:left w:val="none" w:sz="0" w:space="0" w:color="000000"/>
+                <w:bottom w:val="none" w:sz="0" w:space="0" w:color="000000"/>
+                <w:right w:val="none" w:sz="0" w:space="0" w:color="000000"/>
+              </w:pBdr>
+              <w:spacing w:before="100" w:after="100"/>
+              <w:ind w:left="100" w:right="100"/>
+              <w:rPr>
+                <w:rFonts w:ascii="Calibri" w:eastAsia="Arial" w:hAnsi="Calibri" w:cs="Calibri"/>
                 <w:bCs/>
                 <w:color w:val="000000"/>
-                <w:sz w:val="20"/>
-                <w:szCs w:val="20"/>
-              </w:rPr>
-            </w:pPr>
-            <w:r>
-              <w:rPr>
-                <w:rFonts w:asciiTheme="majorHAnsi" w:eastAsia="Arial" w:hAnsiTheme="majorHAnsi" w:cstheme="majorHAnsi"/>
+                <w:sz w:val="22"/>
+                <w:szCs w:val="22"/>
+              </w:rPr>
+            </w:pPr>
+            <w:r>
+              <w:rPr>
+                <w:rFonts w:ascii="Calibri" w:eastAsia="Arial" w:hAnsi="Calibri" w:cs="Calibri"/>
                 <w:b/>
                 <w:color w:val="000000"/>
-                <w:sz w:val="20"/>
-                <w:szCs w:val="20"/>
+                <w:sz w:val="22"/>
+                <w:szCs w:val="22"/>
               </w:rPr>
               <w:t xml:space="preserve">Table 6. Rodale micros: </w:t>
             </w:r>
             <w:r>
               <w:rPr>
-                <w:rFonts w:asciiTheme="majorHAnsi" w:eastAsia="Arial" w:hAnsiTheme="majorHAnsi" w:cstheme="majorHAnsi"/>
+                <w:rFonts w:ascii="Calibri" w:eastAsia="Arial" w:hAnsi="Calibri" w:cs="Calibri"/>
                 <w:bCs/>
                 <w:color w:val="000000"/>
-                <w:sz w:val="20"/>
-                <w:szCs w:val="20"/>
+                <w:sz w:val="22"/>
+                <w:szCs w:val="22"/>
               </w:rPr>
               <w:t>Average QBS scores by treatment and crop.</w:t>
             </w:r>
@@ -89,22 +92,124 @@
               <w:spacing w:before="100" w:after="100"/>
               <w:ind w:left="100" w:right="100"/>
               <w:rPr>
-                <w:rFonts w:asciiTheme="majorHAnsi" w:eastAsia="Arial" w:hAnsiTheme="majorHAnsi" w:cstheme="majorHAnsi"/>
+                <w:rFonts w:ascii="Calibri" w:eastAsia="Arial" w:hAnsi="Calibri" w:cs="Calibri"/>
                 <w:bCs/>
                 <w:color w:val="000000"/>
-                <w:sz w:val="20"/>
-                <w:szCs w:val="20"/>
-              </w:rPr>
-            </w:pPr>
-            <w:r>
-              <w:rPr>
-                <w:rFonts w:asciiTheme="majorHAnsi" w:eastAsia="Arial" w:hAnsiTheme="majorHAnsi" w:cstheme="majorHAnsi"/>
+                <w:sz w:val="22"/>
+                <w:szCs w:val="22"/>
+              </w:rPr>
+            </w:pPr>
+            <w:r>
+              <w:rPr>
+                <w:rFonts w:ascii="Calibri" w:eastAsia="Arial" w:hAnsi="Calibri" w:cs="Calibri"/>
                 <w:bCs/>
                 <w:color w:val="000000"/>
-                <w:sz w:val="20"/>
-                <w:szCs w:val="20"/>
-              </w:rPr>
-              <w:t xml:space="preserve">Recorded differences between sampling dates. </w:t>
+                <w:sz w:val="22"/>
+                <w:szCs w:val="22"/>
+              </w:rPr>
+              <w:t>Recorded differences between sampling dates.</w:t>
+            </w:r>
+          </w:p>
+          <w:p>
+            <w:pPr>
+              <w:pBdr>
+                <w:top w:val="none" w:sz="0" w:space="0" w:color="000000"/>
+                <w:left w:val="none" w:sz="0" w:space="0" w:color="000000"/>
+                <w:bottom w:val="none" w:sz="0" w:space="0" w:color="000000"/>
+                <w:right w:val="none" w:sz="0" w:space="0" w:color="000000"/>
+              </w:pBdr>
+              <w:spacing w:before="100" w:after="100"/>
+              <w:ind w:left="100" w:right="100"/>
+              <w:rPr>
+                <w:rFonts w:ascii="Calibri" w:eastAsia="Arial" w:hAnsi="Calibri" w:cs="Calibri"/>
+                <w:bCs/>
+                <w:color w:val="000000"/>
+              </w:rPr>
+            </w:pPr>
+            <w:r>
+              <w:rPr>
+                <w:rFonts w:ascii="Calibri" w:eastAsia="Arial" w:hAnsi="Calibri" w:cs="Calibri"/>
+                <w:b/>
+                <w:color w:val="000000"/>
+              </w:rPr>
+              <w:t xml:space="preserve">CLD: </w:t>
+            </w:r>
+            <w:r>
+              <w:rPr>
+                <w:rFonts w:ascii="Calibri" w:eastAsia="Arial" w:hAnsi="Calibri" w:cs="Calibri"/>
+                <w:b/>
+                <w:color w:val="000000"/>
+                <w:sz w:val="22"/>
+                <w:szCs w:val="22"/>
+              </w:rPr>
+              <w:t>Compact letter display</w:t>
+            </w:r>
+            <w:r>
+              <w:rPr>
+                <w:rFonts w:ascii="Calibri" w:eastAsia="Arial" w:hAnsi="Calibri" w:cs="Calibri"/>
+                <w:bCs/>
+                <w:color w:val="000000"/>
+              </w:rPr>
+              <w:t>;</w:t>
+            </w:r>
+            <w:r>
+              <w:rPr>
+                <w:rFonts w:ascii="Calibri" w:eastAsia="Arial" w:hAnsi="Calibri" w:cs="Calibri"/>
+                <w:bCs/>
+                <w:color w:val="000000"/>
+                <w:sz w:val="22"/>
+                <w:szCs w:val="22"/>
+              </w:rPr>
+              <w:t xml:space="preserve"> change denotes significant differences (</w:t>
+            </w:r>
+            <w:r>
+              <w:rPr>
+                <w:rFonts w:ascii="Calibri" w:eastAsia="Arial" w:hAnsi="Calibri" w:cs="Calibri"/>
+                <w:bCs/>
+                <w:i/>
+                <w:iCs/>
+                <w:color w:val="000000"/>
+                <w:sz w:val="22"/>
+                <w:szCs w:val="22"/>
+              </w:rPr>
+              <w:t xml:space="preserve">P </w:t>
+            </w:r>
+            <w:r>
+              <w:rPr>
+                <w:rFonts w:ascii="Calibri" w:eastAsia="Arial" w:hAnsi="Calibri" w:cs="Calibri"/>
+                <w:bCs/>
+                <w:color w:val="000000"/>
+                <w:sz w:val="22"/>
+                <w:szCs w:val="22"/>
+              </w:rPr>
+              <w:t>&lt; 0.05).</w:t>
+            </w:r>
+          </w:p>
+          <w:p>
+            <w:pPr>
+              <w:pBdr>
+                <w:top w:val="none" w:sz="0" w:space="0" w:color="000000"/>
+                <w:left w:val="none" w:sz="0" w:space="0" w:color="000000"/>
+                <w:bottom w:val="none" w:sz="0" w:space="0" w:color="000000"/>
+                <w:right w:val="none" w:sz="0" w:space="0" w:color="000000"/>
+              </w:pBdr>
+              <w:spacing w:before="100" w:after="100"/>
+              <w:ind w:left="100" w:right="100"/>
+              <w:rPr>
+                <w:rFonts w:ascii="Arial" w:eastAsia="Arial" w:hAnsi="Arial" w:cs="Arial"/>
+                <w:b/>
+                <w:color w:val="000000"/>
+                <w:sz w:val="22"/>
+                <w:szCs w:val="22"/>
+              </w:rPr>
+            </w:pPr>
+            <w:r>
+              <w:rPr>
+                <w:rFonts w:ascii="Calibri" w:eastAsia="Arial" w:hAnsi="Calibri" w:cs="Calibri"/>
+                <w:b/>
+                <w:color w:val="000000"/>
+              </w:rPr>
+              <w:t>N = 16</w:t>
             </w:r>
           </w:p>
         </w:tc>
@@ -116,142 +221,253 @@
         </w:trPr>
         <w:tc>
           <w:tcPr>
-            <w:tcW w:w="2250" w:type="dxa"/>
-            <w:tcBorders>
-              <w:top w:val="none" w:sz="0" w:space="0" w:color="000000"/>
-              <w:left w:val="none" w:sz="0" w:space="0" w:color="000000"/>
-              <w:bottom w:val="none" w:sz="0" w:space="0" w:color="000000"/>
-              <w:right w:val="none" w:sz="0" w:space="0" w:color="000000"/>
-            </w:tcBorders>
-            <w:shd w:val="clear" w:color="auto" w:fill="D9D9D9" w:themeFill="background1" w:themeFillShade="D9"/>
-            <w:tcMar>
-              <w:top w:w="0" w:type="dxa"/>
-              <w:left w:w="0" w:type="dxa"/>
-              <w:bottom w:w="0" w:type="dxa"/>
-              <w:right w:w="0" w:type="dxa"/>
-            </w:tcMar>
-            <w:vAlign w:val="center"/>
-          </w:tcPr>
-          <w:p>
-            <w:pPr>
-              <w:pBdr>
-                <w:top w:val="none" w:sz="0" w:space="0" w:color="000000"/>
-                <w:left w:val="none" w:sz="0" w:space="0" w:color="000000"/>
-                <w:bottom w:val="none" w:sz="0" w:space="0" w:color="000000"/>
-                <w:right w:val="none" w:sz="0" w:space="0" w:color="000000"/>
-              </w:pBdr>
-              <w:spacing w:before="100" w:after="100"/>
-              <w:ind w:left="100" w:right="100"/>
-              <w:jc w:val="center"/>
-              <w:rPr>
-                <w:rFonts w:asciiTheme="majorHAnsi" w:hAnsiTheme="majorHAnsi" w:cstheme="majorHAnsi"/>
-                <w:sz w:val="20"/>
-                <w:szCs w:val="20"/>
-              </w:rPr>
-            </w:pPr>
-            <w:r>
-              <w:rPr>
-                <w:rFonts w:asciiTheme="majorHAnsi" w:eastAsia="Arial" w:hAnsiTheme="majorHAnsi" w:cstheme="majorHAnsi"/>
+            <w:tcW w:w="1512" w:type="dxa"/>
+            <w:tcBorders>
+              <w:top w:val="none" w:sz="0" w:space="0" w:color="000000"/>
+              <w:left w:val="none" w:sz="0" w:space="0" w:color="000000"/>
+              <w:bottom w:val="none" w:sz="0" w:space="0" w:color="000000"/>
+              <w:right w:val="none" w:sz="0" w:space="0" w:color="000000"/>
+            </w:tcBorders>
+            <w:shd w:val="clear" w:color="auto" w:fill="CFCFCF"/>
+            <w:tcMar>
+              <w:top w:w="0" w:type="dxa"/>
+              <w:left w:w="0" w:type="dxa"/>
+              <w:bottom w:w="0" w:type="dxa"/>
+              <w:right w:w="0" w:type="dxa"/>
+            </w:tcMar>
+            <w:vAlign w:val="center"/>
+          </w:tcPr>
+          <w:p>
+            <w:pPr>
+              <w:pBdr>
+                <w:top w:val="none" w:sz="0" w:space="0" w:color="000000"/>
+                <w:left w:val="none" w:sz="0" w:space="0" w:color="000000"/>
+                <w:bottom w:val="none" w:sz="0" w:space="0" w:color="000000"/>
+                <w:right w:val="none" w:sz="0" w:space="0" w:color="000000"/>
+              </w:pBdr>
+              <w:spacing w:before="100" w:after="100"/>
+              <w:ind w:left="100" w:right="100"/>
+            </w:pPr>
+            <w:r>
+              <w:rPr>
+                <w:rFonts w:ascii="Arial" w:eastAsia="Arial" w:hAnsi="Arial" w:cs="Arial"/>
                 <w:b/>
                 <w:color w:val="000000"/>
-                <w:sz w:val="20"/>
-                <w:szCs w:val="20"/>
-              </w:rPr>
-              <w:t>Sampling date</w:t>
-            </w:r>
-          </w:p>
-        </w:tc>
-        <w:tc>
-          <w:tcPr>
-            <w:tcW w:w="900" w:type="dxa"/>
-            <w:tcBorders>
-              <w:top w:val="none" w:sz="0" w:space="0" w:color="000000"/>
-              <w:left w:val="none" w:sz="0" w:space="0" w:color="000000"/>
-              <w:bottom w:val="none" w:sz="0" w:space="0" w:color="000000"/>
-              <w:right w:val="none" w:sz="0" w:space="0" w:color="000000"/>
-            </w:tcBorders>
-            <w:shd w:val="clear" w:color="auto" w:fill="D9D9D9" w:themeFill="background1" w:themeFillShade="D9"/>
-            <w:tcMar>
-              <w:top w:w="0" w:type="dxa"/>
-              <w:left w:w="0" w:type="dxa"/>
-              <w:bottom w:w="0" w:type="dxa"/>
-              <w:right w:w="0" w:type="dxa"/>
-            </w:tcMar>
-            <w:vAlign w:val="center"/>
-          </w:tcPr>
-          <w:p>
-            <w:pPr>
-              <w:pBdr>
-                <w:top w:val="none" w:sz="0" w:space="0" w:color="000000"/>
-                <w:left w:val="none" w:sz="0" w:space="0" w:color="000000"/>
-                <w:bottom w:val="none" w:sz="0" w:space="0" w:color="000000"/>
-                <w:right w:val="none" w:sz="0" w:space="0" w:color="000000"/>
-              </w:pBdr>
-              <w:spacing w:before="100" w:after="100"/>
-              <w:ind w:left="100" w:right="100"/>
-              <w:jc w:val="center"/>
-              <w:rPr>
-                <w:rFonts w:asciiTheme="majorHAnsi" w:hAnsiTheme="majorHAnsi" w:cstheme="majorHAnsi"/>
-                <w:sz w:val="20"/>
-                <w:szCs w:val="20"/>
-              </w:rPr>
-            </w:pPr>
-            <w:r>
-              <w:rPr>
-                <w:rFonts w:asciiTheme="majorHAnsi" w:eastAsia="Arial" w:hAnsiTheme="majorHAnsi" w:cstheme="majorHAnsi"/>
+                <w:sz w:val="22"/>
+                <w:szCs w:val="22"/>
+              </w:rPr>
+              <w:t>date</w:t>
+            </w:r>
+          </w:p>
+        </w:tc>
+        <w:tc>
+          <w:tcPr>
+            <w:tcW w:w="1046" w:type="dxa"/>
+            <w:tcBorders>
+              <w:top w:val="none" w:sz="0" w:space="0" w:color="000000"/>
+              <w:left w:val="none" w:sz="0" w:space="0" w:color="000000"/>
+              <w:bottom w:val="none" w:sz="0" w:space="0" w:color="000000"/>
+              <w:right w:val="none" w:sz="0" w:space="0" w:color="000000"/>
+            </w:tcBorders>
+            <w:shd w:val="clear" w:color="auto" w:fill="CFCFCF"/>
+            <w:tcMar>
+              <w:top w:w="0" w:type="dxa"/>
+              <w:left w:w="0" w:type="dxa"/>
+              <w:bottom w:w="0" w:type="dxa"/>
+              <w:right w:w="0" w:type="dxa"/>
+            </w:tcMar>
+            <w:vAlign w:val="center"/>
+          </w:tcPr>
+          <w:p>
+            <w:pPr>
+              <w:pBdr>
+                <w:top w:val="none" w:sz="0" w:space="0" w:color="000000"/>
+                <w:left w:val="none" w:sz="0" w:space="0" w:color="000000"/>
+                <w:bottom w:val="none" w:sz="0" w:space="0" w:color="000000"/>
+                <w:right w:val="none" w:sz="0" w:space="0" w:color="000000"/>
+              </w:pBdr>
+              <w:spacing w:before="100" w:after="100"/>
+              <w:ind w:left="100" w:right="100"/>
+            </w:pPr>
+            <w:r>
+              <w:rPr>
+                <w:rFonts w:ascii="Arial" w:eastAsia="Arial" w:hAnsi="Arial" w:cs="Arial"/>
                 <w:b/>
                 <w:color w:val="000000"/>
-                <w:sz w:val="20"/>
-                <w:szCs w:val="20"/>
-              </w:rPr>
-              <w:t>Tillage</w:t>
-            </w:r>
-          </w:p>
-        </w:tc>
-        <w:tc>
-          <w:tcPr>
-            <w:tcW w:w="2970" w:type="dxa"/>
-            <w:tcBorders>
-              <w:top w:val="none" w:sz="0" w:space="0" w:color="000000"/>
-              <w:left w:val="none" w:sz="0" w:space="0" w:color="000000"/>
-              <w:bottom w:val="none" w:sz="0" w:space="0" w:color="000000"/>
-              <w:right w:val="none" w:sz="0" w:space="0" w:color="000000"/>
-            </w:tcBorders>
-            <w:shd w:val="clear" w:color="auto" w:fill="D9D9D9" w:themeFill="background1" w:themeFillShade="D9"/>
-            <w:tcMar>
-              <w:top w:w="0" w:type="dxa"/>
-              <w:left w:w="0" w:type="dxa"/>
-              <w:bottom w:w="0" w:type="dxa"/>
-              <w:right w:w="0" w:type="dxa"/>
-            </w:tcMar>
-            <w:vAlign w:val="center"/>
-          </w:tcPr>
-          <w:p>
-            <w:pPr>
-              <w:pBdr>
-                <w:top w:val="none" w:sz="0" w:space="0" w:color="000000"/>
-                <w:left w:val="none" w:sz="0" w:space="0" w:color="000000"/>
-                <w:bottom w:val="none" w:sz="0" w:space="0" w:color="000000"/>
-                <w:right w:val="none" w:sz="0" w:space="0" w:color="000000"/>
-              </w:pBdr>
-              <w:spacing w:before="100" w:after="100"/>
-              <w:ind w:left="100" w:right="100"/>
-              <w:jc w:val="center"/>
-              <w:rPr>
-                <w:rFonts w:asciiTheme="majorHAnsi" w:hAnsiTheme="majorHAnsi" w:cstheme="majorHAnsi"/>
-                <w:sz w:val="20"/>
-                <w:szCs w:val="20"/>
-              </w:rPr>
-            </w:pPr>
-            <w:r>
-              <w:rPr>
-                <w:rFonts w:asciiTheme="majorHAnsi" w:eastAsia="Arial" w:hAnsiTheme="majorHAnsi" w:cstheme="majorHAnsi"/>
+                <w:sz w:val="22"/>
+                <w:szCs w:val="22"/>
+              </w:rPr>
+              <w:t>tillage</w:t>
+            </w:r>
+          </w:p>
+        </w:tc>
+        <w:tc>
+          <w:tcPr>
+            <w:tcW w:w="1328" w:type="dxa"/>
+            <w:tcBorders>
+              <w:top w:val="none" w:sz="0" w:space="0" w:color="000000"/>
+              <w:left w:val="none" w:sz="0" w:space="0" w:color="000000"/>
+              <w:bottom w:val="none" w:sz="0" w:space="0" w:color="000000"/>
+              <w:right w:val="none" w:sz="0" w:space="0" w:color="000000"/>
+            </w:tcBorders>
+            <w:shd w:val="clear" w:color="auto" w:fill="CFCFCF"/>
+            <w:tcMar>
+              <w:top w:w="0" w:type="dxa"/>
+              <w:left w:w="0" w:type="dxa"/>
+              <w:bottom w:w="0" w:type="dxa"/>
+              <w:right w:w="0" w:type="dxa"/>
+            </w:tcMar>
+            <w:vAlign w:val="center"/>
+          </w:tcPr>
+          <w:p>
+            <w:pPr>
+              <w:pBdr>
+                <w:top w:val="none" w:sz="0" w:space="0" w:color="000000"/>
+                <w:left w:val="none" w:sz="0" w:space="0" w:color="000000"/>
+                <w:bottom w:val="none" w:sz="0" w:space="0" w:color="000000"/>
+                <w:right w:val="none" w:sz="0" w:space="0" w:color="000000"/>
+              </w:pBdr>
+              <w:spacing w:before="100" w:after="100"/>
+              <w:ind w:left="100" w:right="100"/>
+              <w:jc w:val="right"/>
+            </w:pPr>
+            <w:r>
+              <w:rPr>
+                <w:rFonts w:ascii="Arial" w:eastAsia="Arial" w:hAnsi="Arial" w:cs="Arial"/>
                 <w:b/>
                 <w:color w:val="000000"/>
-                <w:sz w:val="20"/>
-                <w:szCs w:val="20"/>
-              </w:rPr>
-              <w:t>Mean ± Standard Error</w:t>
+                <w:sz w:val="22"/>
+                <w:szCs w:val="22"/>
+              </w:rPr>
+              <w:t>avg</w:t>
+            </w:r>
+          </w:p>
+        </w:tc>
+        <w:tc>
+          <w:tcPr>
+            <w:tcW w:w="1328" w:type="dxa"/>
+            <w:tcBorders>
+              <w:top w:val="none" w:sz="0" w:space="0" w:color="000000"/>
+              <w:left w:val="none" w:sz="0" w:space="0" w:color="000000"/>
+              <w:bottom w:val="none" w:sz="0" w:space="0" w:color="000000"/>
+              <w:right w:val="none" w:sz="0" w:space="0" w:color="000000"/>
+            </w:tcBorders>
+            <w:shd w:val="clear" w:color="auto" w:fill="CFCFCF"/>
+            <w:tcMar>
+              <w:top w:w="0" w:type="dxa"/>
+              <w:left w:w="0" w:type="dxa"/>
+              <w:bottom w:w="0" w:type="dxa"/>
+              <w:right w:w="0" w:type="dxa"/>
+            </w:tcMar>
+            <w:vAlign w:val="center"/>
+          </w:tcPr>
+          <w:p>
+            <w:pPr>
+              <w:pBdr>
+                <w:top w:val="none" w:sz="0" w:space="0" w:color="000000"/>
+                <w:left w:val="none" w:sz="0" w:space="0" w:color="000000"/>
+                <w:bottom w:val="none" w:sz="0" w:space="0" w:color="000000"/>
+                <w:right w:val="none" w:sz="0" w:space="0" w:color="000000"/>
+              </w:pBdr>
+              <w:spacing w:before="100" w:after="100"/>
+              <w:ind w:left="100" w:right="100"/>
+              <w:jc w:val="right"/>
+            </w:pPr>
+            <w:proofErr w:type="spellStart"/>
+            <w:r>
+              <w:rPr>
+                <w:rFonts w:ascii="Arial" w:eastAsia="Arial" w:hAnsi="Arial" w:cs="Arial"/>
+                <w:b/>
+                <w:color w:val="000000"/>
+                <w:sz w:val="22"/>
+                <w:szCs w:val="22"/>
+              </w:rPr>
+              <w:t>sd</w:t>
+            </w:r>
+            <w:proofErr w:type="spellEnd"/>
+          </w:p>
+        </w:tc>
+        <w:tc>
+          <w:tcPr>
+            <w:tcW w:w="655" w:type="dxa"/>
+            <w:tcBorders>
+              <w:top w:val="none" w:sz="0" w:space="0" w:color="000000"/>
+              <w:left w:val="none" w:sz="0" w:space="0" w:color="000000"/>
+              <w:bottom w:val="none" w:sz="0" w:space="0" w:color="000000"/>
+              <w:right w:val="none" w:sz="0" w:space="0" w:color="000000"/>
+            </w:tcBorders>
+            <w:shd w:val="clear" w:color="auto" w:fill="CFCFCF"/>
+            <w:tcMar>
+              <w:top w:w="0" w:type="dxa"/>
+              <w:left w:w="0" w:type="dxa"/>
+              <w:bottom w:w="0" w:type="dxa"/>
+              <w:right w:w="0" w:type="dxa"/>
+            </w:tcMar>
+            <w:vAlign w:val="center"/>
+          </w:tcPr>
+          <w:p>
+            <w:pPr>
+              <w:pBdr>
+                <w:top w:val="none" w:sz="0" w:space="0" w:color="000000"/>
+                <w:left w:val="none" w:sz="0" w:space="0" w:color="000000"/>
+                <w:bottom w:val="none" w:sz="0" w:space="0" w:color="000000"/>
+                <w:right w:val="none" w:sz="0" w:space="0" w:color="000000"/>
+              </w:pBdr>
+              <w:spacing w:before="100" w:after="100"/>
+              <w:ind w:left="100" w:right="100"/>
+              <w:jc w:val="right"/>
+            </w:pPr>
+            <w:r>
+              <w:rPr>
+                <w:rFonts w:ascii="Arial" w:eastAsia="Arial" w:hAnsi="Arial" w:cs="Arial"/>
+                <w:b/>
+                <w:color w:val="000000"/>
+                <w:sz w:val="22"/>
+                <w:szCs w:val="22"/>
+              </w:rPr>
+              <w:t>n</w:t>
+            </w:r>
+          </w:p>
+        </w:tc>
+        <w:tc>
+          <w:tcPr>
+            <w:tcW w:w="2051" w:type="dxa"/>
+            <w:tcBorders>
+              <w:top w:val="none" w:sz="0" w:space="0" w:color="000000"/>
+              <w:left w:val="none" w:sz="0" w:space="0" w:color="000000"/>
+              <w:bottom w:val="none" w:sz="0" w:space="0" w:color="000000"/>
+              <w:right w:val="none" w:sz="0" w:space="0" w:color="000000"/>
+            </w:tcBorders>
+            <w:shd w:val="clear" w:color="auto" w:fill="CFCFCF"/>
+            <w:tcMar>
+              <w:top w:w="0" w:type="dxa"/>
+              <w:left w:w="0" w:type="dxa"/>
+              <w:bottom w:w="0" w:type="dxa"/>
+              <w:right w:w="0" w:type="dxa"/>
+            </w:tcMar>
+            <w:vAlign w:val="center"/>
+          </w:tcPr>
+          <w:p>
+            <w:pPr>
+              <w:pBdr>
+                <w:top w:val="none" w:sz="0" w:space="0" w:color="000000"/>
+                <w:left w:val="none" w:sz="0" w:space="0" w:color="000000"/>
+                <w:bottom w:val="none" w:sz="0" w:space="0" w:color="000000"/>
+                <w:right w:val="none" w:sz="0" w:space="0" w:color="000000"/>
+              </w:pBdr>
+              <w:spacing w:before="100" w:after="100"/>
+              <w:ind w:left="100" w:right="100"/>
+              <w:jc w:val="right"/>
+            </w:pPr>
+            <w:r>
+              <w:rPr>
+                <w:rFonts w:ascii="Arial" w:eastAsia="Arial" w:hAnsi="Arial" w:cs="Arial"/>
+                <w:b/>
+                <w:color w:val="000000"/>
+                <w:sz w:val="22"/>
+                <w:szCs w:val="22"/>
+              </w:rPr>
+              <w:t>se</w:t>
             </w:r>
           </w:p>
         </w:tc>
@@ -262,139 +478,245 @@
         </w:trPr>
         <w:tc>
           <w:tcPr>
-            <w:tcW w:w="2250" w:type="dxa"/>
-            <w:tcBorders>
-              <w:top w:val="none" w:sz="0" w:space="0" w:color="000000"/>
-              <w:left w:val="none" w:sz="0" w:space="0" w:color="000000"/>
-              <w:bottom w:val="none" w:sz="0" w:space="0" w:color="000000"/>
-              <w:right w:val="none" w:sz="0" w:space="0" w:color="000000"/>
-            </w:tcBorders>
-            <w:shd w:val="clear" w:color="auto" w:fill="F2F2F2" w:themeFill="background1" w:themeFillShade="F2"/>
-            <w:tcMar>
-              <w:top w:w="0" w:type="dxa"/>
-              <w:left w:w="0" w:type="dxa"/>
-              <w:bottom w:w="0" w:type="dxa"/>
-              <w:right w:w="0" w:type="dxa"/>
-            </w:tcMar>
-            <w:vAlign w:val="center"/>
-          </w:tcPr>
-          <w:p>
-            <w:pPr>
-              <w:pBdr>
-                <w:top w:val="none" w:sz="0" w:space="0" w:color="000000"/>
-                <w:left w:val="none" w:sz="0" w:space="0" w:color="000000"/>
-                <w:bottom w:val="none" w:sz="0" w:space="0" w:color="000000"/>
-                <w:right w:val="none" w:sz="0" w:space="0" w:color="000000"/>
-              </w:pBdr>
-              <w:spacing w:before="100" w:after="100"/>
-              <w:ind w:left="100" w:right="100"/>
-              <w:jc w:val="center"/>
-              <w:rPr>
-                <w:rFonts w:ascii="Calibri Light" w:hAnsi="Calibri Light" w:cs="Calibri Light"/>
-                <w:sz w:val="20"/>
-                <w:szCs w:val="20"/>
-              </w:rPr>
-            </w:pPr>
-            <w:r>
-              <w:rPr>
-                <w:rFonts w:ascii="Calibri Light" w:eastAsia="Arial" w:hAnsi="Calibri Light" w:cs="Calibri Light"/>
-                <w:color w:val="000000"/>
-                <w:sz w:val="20"/>
-                <w:szCs w:val="20"/>
-              </w:rPr>
-              <w:t>7/28/2023</w:t>
-            </w:r>
-          </w:p>
-        </w:tc>
-        <w:tc>
-          <w:tcPr>
-            <w:tcW w:w="900" w:type="dxa"/>
-            <w:tcBorders>
-              <w:top w:val="none" w:sz="0" w:space="0" w:color="000000"/>
-              <w:left w:val="none" w:sz="0" w:space="0" w:color="000000"/>
-              <w:bottom w:val="none" w:sz="0" w:space="0" w:color="000000"/>
-              <w:right w:val="none" w:sz="0" w:space="0" w:color="000000"/>
-            </w:tcBorders>
-            <w:shd w:val="clear" w:color="auto" w:fill="F2F2F2" w:themeFill="background1" w:themeFillShade="F2"/>
-            <w:tcMar>
-              <w:top w:w="0" w:type="dxa"/>
-              <w:left w:w="0" w:type="dxa"/>
-              <w:bottom w:w="0" w:type="dxa"/>
-              <w:right w:w="0" w:type="dxa"/>
-            </w:tcMar>
-            <w:vAlign w:val="center"/>
-          </w:tcPr>
-          <w:p>
-            <w:pPr>
-              <w:pBdr>
-                <w:top w:val="none" w:sz="0" w:space="0" w:color="000000"/>
-                <w:left w:val="none" w:sz="0" w:space="0" w:color="000000"/>
-                <w:bottom w:val="none" w:sz="0" w:space="0" w:color="000000"/>
-                <w:right w:val="none" w:sz="0" w:space="0" w:color="000000"/>
-              </w:pBdr>
-              <w:spacing w:before="100" w:after="100"/>
-              <w:ind w:left="100" w:right="100"/>
-              <w:jc w:val="center"/>
-              <w:rPr>
-                <w:rFonts w:ascii="Calibri Light" w:hAnsi="Calibri Light" w:cs="Calibri Light"/>
-                <w:sz w:val="20"/>
-                <w:szCs w:val="20"/>
-              </w:rPr>
-            </w:pPr>
-            <w:r>
-              <w:rPr>
-                <w:rFonts w:ascii="Calibri Light" w:eastAsia="Arial" w:hAnsi="Calibri Light" w:cs="Calibri Light"/>
-                <w:color w:val="000000"/>
-                <w:sz w:val="20"/>
-                <w:szCs w:val="20"/>
-              </w:rPr>
-              <w:t>No-till</w:t>
-            </w:r>
-          </w:p>
-        </w:tc>
-        <w:tc>
-          <w:tcPr>
-            <w:tcW w:w="2970" w:type="dxa"/>
-            <w:tcBorders>
-              <w:top w:val="none" w:sz="0" w:space="0" w:color="000000"/>
-              <w:left w:val="none" w:sz="0" w:space="0" w:color="000000"/>
-              <w:bottom w:val="none" w:sz="0" w:space="0" w:color="000000"/>
-              <w:right w:val="none" w:sz="0" w:space="0" w:color="000000"/>
-            </w:tcBorders>
-            <w:shd w:val="clear" w:color="auto" w:fill="F2F2F2" w:themeFill="background1" w:themeFillShade="F2"/>
-            <w:tcMar>
-              <w:top w:w="0" w:type="dxa"/>
-              <w:left w:w="0" w:type="dxa"/>
-              <w:bottom w:w="0" w:type="dxa"/>
-              <w:right w:w="0" w:type="dxa"/>
-            </w:tcMar>
-            <w:vAlign w:val="center"/>
-          </w:tcPr>
-          <w:p>
-            <w:pPr>
-              <w:pBdr>
-                <w:top w:val="none" w:sz="0" w:space="0" w:color="000000"/>
-                <w:left w:val="none" w:sz="0" w:space="0" w:color="000000"/>
-                <w:bottom w:val="none" w:sz="0" w:space="0" w:color="000000"/>
-                <w:right w:val="none" w:sz="0" w:space="0" w:color="000000"/>
-              </w:pBdr>
-              <w:spacing w:before="100" w:after="100"/>
-              <w:ind w:left="100" w:right="100"/>
-              <w:jc w:val="center"/>
-              <w:rPr>
-                <w:rFonts w:ascii="Calibri Light" w:hAnsi="Calibri Light" w:cs="Calibri Light"/>
-                <w:sz w:val="20"/>
-                <w:szCs w:val="20"/>
-              </w:rPr>
-            </w:pPr>
-            <w:r>
-              <w:rPr>
-                <w:rFonts w:ascii="Calibri Light" w:eastAsia="Arial" w:hAnsi="Calibri Light" w:cs="Calibri Light"/>
-                <w:color w:val="000000"/>
-                <w:sz w:val="20"/>
-                <w:szCs w:val="20"/>
-              </w:rPr>
-              <w:t>65.5 ± 5.4</w:t>
+            <w:tcW w:w="1512" w:type="dxa"/>
+            <w:tcBorders>
+              <w:top w:val="none" w:sz="0" w:space="0" w:color="000000"/>
+              <w:left w:val="none" w:sz="0" w:space="0" w:color="000000"/>
+              <w:bottom w:val="none" w:sz="0" w:space="0" w:color="000000"/>
+              <w:right w:val="none" w:sz="0" w:space="0" w:color="000000"/>
+            </w:tcBorders>
+            <w:shd w:val="clear" w:color="auto" w:fill="EFEFEF"/>
+            <w:tcMar>
+              <w:top w:w="0" w:type="dxa"/>
+              <w:left w:w="0" w:type="dxa"/>
+              <w:bottom w:w="0" w:type="dxa"/>
+              <w:right w:w="0" w:type="dxa"/>
+            </w:tcMar>
+            <w:vAlign w:val="center"/>
+          </w:tcPr>
+          <w:p>
+            <w:pPr>
+              <w:pBdr>
+                <w:top w:val="none" w:sz="0" w:space="0" w:color="000000"/>
+                <w:left w:val="none" w:sz="0" w:space="0" w:color="000000"/>
+                <w:bottom w:val="none" w:sz="0" w:space="0" w:color="000000"/>
+                <w:right w:val="none" w:sz="0" w:space="0" w:color="000000"/>
+              </w:pBdr>
+              <w:spacing w:before="100" w:after="100"/>
+              <w:ind w:left="100" w:right="100"/>
+            </w:pPr>
+            <w:r>
+              <w:rPr>
+                <w:rFonts w:ascii="Arial" w:eastAsia="Arial" w:hAnsi="Arial" w:cs="Arial"/>
+                <w:color w:val="000000"/>
+                <w:sz w:val="22"/>
+                <w:szCs w:val="22"/>
+              </w:rPr>
+              <w:t>10/11/2023</w:t>
+            </w:r>
+          </w:p>
+        </w:tc>
+        <w:tc>
+          <w:tcPr>
+            <w:tcW w:w="1046" w:type="dxa"/>
+            <w:tcBorders>
+              <w:top w:val="none" w:sz="0" w:space="0" w:color="000000"/>
+              <w:left w:val="none" w:sz="0" w:space="0" w:color="000000"/>
+              <w:bottom w:val="none" w:sz="0" w:space="0" w:color="000000"/>
+              <w:right w:val="none" w:sz="0" w:space="0" w:color="000000"/>
+            </w:tcBorders>
+            <w:shd w:val="clear" w:color="auto" w:fill="EFEFEF"/>
+            <w:tcMar>
+              <w:top w:w="0" w:type="dxa"/>
+              <w:left w:w="0" w:type="dxa"/>
+              <w:bottom w:w="0" w:type="dxa"/>
+              <w:right w:w="0" w:type="dxa"/>
+            </w:tcMar>
+            <w:vAlign w:val="center"/>
+          </w:tcPr>
+          <w:p>
+            <w:pPr>
+              <w:pBdr>
+                <w:top w:val="none" w:sz="0" w:space="0" w:color="000000"/>
+                <w:left w:val="none" w:sz="0" w:space="0" w:color="000000"/>
+                <w:bottom w:val="none" w:sz="0" w:space="0" w:color="000000"/>
+                <w:right w:val="none" w:sz="0" w:space="0" w:color="000000"/>
+              </w:pBdr>
+              <w:spacing w:before="100" w:after="100"/>
+              <w:ind w:left="100" w:right="100"/>
+            </w:pPr>
+            <w:r>
+              <w:rPr>
+                <w:rFonts w:ascii="Arial" w:eastAsia="Arial" w:hAnsi="Arial" w:cs="Arial"/>
+                <w:color w:val="000000"/>
+                <w:sz w:val="22"/>
+                <w:szCs w:val="22"/>
+              </w:rPr>
+              <w:t>NT</w:t>
+            </w:r>
+          </w:p>
+        </w:tc>
+        <w:tc>
+          <w:tcPr>
+            <w:tcW w:w="1328" w:type="dxa"/>
+            <w:tcBorders>
+              <w:top w:val="none" w:sz="0" w:space="0" w:color="000000"/>
+              <w:left w:val="none" w:sz="0" w:space="0" w:color="000000"/>
+              <w:bottom w:val="none" w:sz="0" w:space="0" w:color="000000"/>
+              <w:right w:val="none" w:sz="0" w:space="0" w:color="000000"/>
+            </w:tcBorders>
+            <w:shd w:val="clear" w:color="auto" w:fill="EFEFEF"/>
+            <w:tcMar>
+              <w:top w:w="0" w:type="dxa"/>
+              <w:left w:w="0" w:type="dxa"/>
+              <w:bottom w:w="0" w:type="dxa"/>
+              <w:right w:w="0" w:type="dxa"/>
+            </w:tcMar>
+            <w:vAlign w:val="center"/>
+          </w:tcPr>
+          <w:p>
+            <w:pPr>
+              <w:pBdr>
+                <w:top w:val="none" w:sz="0" w:space="0" w:color="000000"/>
+                <w:left w:val="none" w:sz="0" w:space="0" w:color="000000"/>
+                <w:bottom w:val="none" w:sz="0" w:space="0" w:color="000000"/>
+                <w:right w:val="none" w:sz="0" w:space="0" w:color="000000"/>
+              </w:pBdr>
+              <w:spacing w:before="100" w:after="100"/>
+              <w:ind w:left="100" w:right="100"/>
+              <w:jc w:val="right"/>
+            </w:pPr>
+            <w:r>
+              <w:rPr>
+                <w:rFonts w:ascii="Arial" w:eastAsia="Arial" w:hAnsi="Arial" w:cs="Arial"/>
+                <w:color w:val="000000"/>
+                <w:sz w:val="22"/>
+                <w:szCs w:val="22"/>
+              </w:rPr>
+              <w:t>51.06667</w:t>
+            </w:r>
+          </w:p>
+        </w:tc>
+        <w:tc>
+          <w:tcPr>
+            <w:tcW w:w="1328" w:type="dxa"/>
+            <w:tcBorders>
+              <w:top w:val="none" w:sz="0" w:space="0" w:color="000000"/>
+              <w:left w:val="none" w:sz="0" w:space="0" w:color="000000"/>
+              <w:bottom w:val="none" w:sz="0" w:space="0" w:color="000000"/>
+              <w:right w:val="none" w:sz="0" w:space="0" w:color="000000"/>
+            </w:tcBorders>
+            <w:shd w:val="clear" w:color="auto" w:fill="EFEFEF"/>
+            <w:tcMar>
+              <w:top w:w="0" w:type="dxa"/>
+              <w:left w:w="0" w:type="dxa"/>
+              <w:bottom w:w="0" w:type="dxa"/>
+              <w:right w:w="0" w:type="dxa"/>
+            </w:tcMar>
+            <w:vAlign w:val="center"/>
+          </w:tcPr>
+          <w:p>
+            <w:pPr>
+              <w:pBdr>
+                <w:top w:val="none" w:sz="0" w:space="0" w:color="000000"/>
+                <w:left w:val="none" w:sz="0" w:space="0" w:color="000000"/>
+                <w:bottom w:val="none" w:sz="0" w:space="0" w:color="000000"/>
+                <w:right w:val="none" w:sz="0" w:space="0" w:color="000000"/>
+              </w:pBdr>
+              <w:spacing w:before="100" w:after="100"/>
+              <w:ind w:left="100" w:right="100"/>
+              <w:jc w:val="right"/>
+            </w:pPr>
+            <w:r>
+              <w:rPr>
+                <w:rFonts w:ascii="Arial" w:eastAsia="Arial" w:hAnsi="Arial" w:cs="Arial"/>
+                <w:color w:val="000000"/>
+                <w:sz w:val="22"/>
+                <w:szCs w:val="22"/>
+              </w:rPr>
+              <w:t>25.09544</w:t>
+            </w:r>
+          </w:p>
+        </w:tc>
+        <w:tc>
+          <w:tcPr>
+            <w:tcW w:w="655" w:type="dxa"/>
+            <w:tcBorders>
+              <w:top w:val="none" w:sz="0" w:space="0" w:color="000000"/>
+              <w:left w:val="none" w:sz="0" w:space="0" w:color="000000"/>
+              <w:bottom w:val="none" w:sz="0" w:space="0" w:color="000000"/>
+              <w:right w:val="none" w:sz="0" w:space="0" w:color="000000"/>
+            </w:tcBorders>
+            <w:shd w:val="clear" w:color="auto" w:fill="EFEFEF"/>
+            <w:tcMar>
+              <w:top w:w="0" w:type="dxa"/>
+              <w:left w:w="0" w:type="dxa"/>
+              <w:bottom w:w="0" w:type="dxa"/>
+              <w:right w:w="0" w:type="dxa"/>
+            </w:tcMar>
+            <w:vAlign w:val="center"/>
+          </w:tcPr>
+          <w:p>
+            <w:pPr>
+              <w:pBdr>
+                <w:top w:val="none" w:sz="0" w:space="0" w:color="000000"/>
+                <w:left w:val="none" w:sz="0" w:space="0" w:color="000000"/>
+                <w:bottom w:val="none" w:sz="0" w:space="0" w:color="000000"/>
+                <w:right w:val="none" w:sz="0" w:space="0" w:color="000000"/>
+              </w:pBdr>
+              <w:spacing w:before="100" w:after="100"/>
+              <w:ind w:left="100" w:right="100"/>
+              <w:jc w:val="right"/>
+            </w:pPr>
+            <w:r>
+              <w:rPr>
+                <w:rFonts w:ascii="Arial" w:eastAsia="Arial" w:hAnsi="Arial" w:cs="Arial"/>
+                <w:color w:val="000000"/>
+                <w:sz w:val="22"/>
+                <w:szCs w:val="22"/>
+              </w:rPr>
+              <w:t>15</w:t>
+            </w:r>
+          </w:p>
+        </w:tc>
+        <w:tc>
+          <w:tcPr>
+            <w:tcW w:w="2051" w:type="dxa"/>
+            <w:tcBorders>
+              <w:top w:val="none" w:sz="0" w:space="0" w:color="000000"/>
+              <w:left w:val="none" w:sz="0" w:space="0" w:color="000000"/>
+              <w:bottom w:val="none" w:sz="0" w:space="0" w:color="000000"/>
+              <w:right w:val="none" w:sz="0" w:space="0" w:color="000000"/>
+            </w:tcBorders>
+            <w:shd w:val="clear" w:color="auto" w:fill="EFEFEF"/>
+            <w:tcMar>
+              <w:top w:w="0" w:type="dxa"/>
+              <w:left w:w="0" w:type="dxa"/>
+              <w:bottom w:w="0" w:type="dxa"/>
+              <w:right w:w="0" w:type="dxa"/>
+            </w:tcMar>
+            <w:vAlign w:val="center"/>
+          </w:tcPr>
+          <w:p>
+            <w:pPr>
+              <w:pBdr>
+                <w:top w:val="none" w:sz="0" w:space="0" w:color="000000"/>
+                <w:left w:val="none" w:sz="0" w:space="0" w:color="000000"/>
+                <w:bottom w:val="none" w:sz="0" w:space="0" w:color="000000"/>
+                <w:right w:val="none" w:sz="0" w:space="0" w:color="000000"/>
+              </w:pBdr>
+              <w:spacing w:before="100" w:after="100"/>
+              <w:ind w:left="100" w:right="100"/>
+              <w:jc w:val="right"/>
+            </w:pPr>
+            <w:r>
+              <w:rPr>
+                <w:rFonts w:ascii="Arial" w:eastAsia="Arial" w:hAnsi="Arial" w:cs="Arial"/>
+                <w:color w:val="000000"/>
+                <w:sz w:val="22"/>
+                <w:szCs w:val="22"/>
+              </w:rPr>
+              <w:t>6.479614</w:t>
             </w:r>
           </w:p>
         </w:tc>
@@ -405,7 +727,7 @@
         </w:trPr>
         <w:tc>
           <w:tcPr>
-            <w:tcW w:w="2250" w:type="dxa"/>
+            <w:tcW w:w="1512" w:type="dxa"/>
             <w:tcBorders>
               <w:top w:val="none" w:sz="0" w:space="0" w:color="000000"/>
               <w:left w:val="none" w:sz="0" w:space="0" w:color="000000"/>
@@ -431,27 +753,21 @@
               </w:pBdr>
               <w:spacing w:before="100" w:after="100"/>
               <w:ind w:left="100" w:right="100"/>
-              <w:jc w:val="center"/>
-              <w:rPr>
-                <w:rFonts w:ascii="Calibri Light" w:hAnsi="Calibri Light" w:cs="Calibri Light"/>
-                <w:sz w:val="20"/>
-                <w:szCs w:val="20"/>
-              </w:rPr>
-            </w:pPr>
-            <w:r>
-              <w:rPr>
-                <w:rFonts w:ascii="Calibri Light" w:eastAsia="Arial" w:hAnsi="Calibri Light" w:cs="Calibri Light"/>
-                <w:color w:val="000000"/>
-                <w:sz w:val="20"/>
-                <w:szCs w:val="20"/>
-              </w:rPr>
-              <w:t>7/28/2023</w:t>
-            </w:r>
-          </w:p>
-        </w:tc>
-        <w:tc>
-          <w:tcPr>
-            <w:tcW w:w="900" w:type="dxa"/>
+            </w:pPr>
+            <w:r>
+              <w:rPr>
+                <w:rFonts w:ascii="Arial" w:eastAsia="Arial" w:hAnsi="Arial" w:cs="Arial"/>
+                <w:color w:val="000000"/>
+                <w:sz w:val="22"/>
+                <w:szCs w:val="22"/>
+              </w:rPr>
+              <w:t>10/11/2023</w:t>
+            </w:r>
+          </w:p>
+        </w:tc>
+        <w:tc>
+          <w:tcPr>
+            <w:tcW w:w="1046" w:type="dxa"/>
             <w:tcBorders>
               <w:top w:val="none" w:sz="0" w:space="0" w:color="000000"/>
               <w:left w:val="none" w:sz="0" w:space="0" w:color="000000"/>
@@ -477,27 +793,21 @@
               </w:pBdr>
               <w:spacing w:before="100" w:after="100"/>
               <w:ind w:left="100" w:right="100"/>
-              <w:jc w:val="center"/>
-              <w:rPr>
-                <w:rFonts w:ascii="Calibri Light" w:hAnsi="Calibri Light" w:cs="Calibri Light"/>
-                <w:sz w:val="20"/>
-                <w:szCs w:val="20"/>
-              </w:rPr>
-            </w:pPr>
-            <w:r>
-              <w:rPr>
-                <w:rFonts w:ascii="Calibri Light" w:eastAsia="Arial" w:hAnsi="Calibri Light" w:cs="Calibri Light"/>
-                <w:color w:val="000000"/>
-                <w:sz w:val="20"/>
-                <w:szCs w:val="20"/>
-              </w:rPr>
-              <w:t>Till</w:t>
-            </w:r>
-          </w:p>
-        </w:tc>
-        <w:tc>
-          <w:tcPr>
-            <w:tcW w:w="2970" w:type="dxa"/>
+            </w:pPr>
+            <w:r>
+              <w:rPr>
+                <w:rFonts w:ascii="Arial" w:eastAsia="Arial" w:hAnsi="Arial" w:cs="Arial"/>
+                <w:color w:val="000000"/>
+                <w:sz w:val="22"/>
+                <w:szCs w:val="22"/>
+              </w:rPr>
+              <w:t>T</w:t>
+            </w:r>
+          </w:p>
+        </w:tc>
+        <w:tc>
+          <w:tcPr>
+            <w:tcW w:w="1328" w:type="dxa"/>
             <w:tcBorders>
               <w:top w:val="none" w:sz="0" w:space="0" w:color="000000"/>
               <w:left w:val="none" w:sz="0" w:space="0" w:color="000000"/>
@@ -523,39 +833,139 @@
               </w:pBdr>
               <w:spacing w:before="100" w:after="100"/>
               <w:ind w:left="100" w:right="100"/>
-              <w:jc w:val="center"/>
-              <w:rPr>
-                <w:rFonts w:ascii="Calibri Light" w:hAnsi="Calibri Light" w:cs="Calibri Light"/>
-                <w:sz w:val="20"/>
-                <w:szCs w:val="20"/>
-              </w:rPr>
-            </w:pPr>
-            <w:r>
-              <w:rPr>
-                <w:rFonts w:ascii="Calibri Light" w:eastAsia="Arial" w:hAnsi="Calibri Light" w:cs="Calibri Light"/>
-                <w:color w:val="000000"/>
-                <w:sz w:val="20"/>
-                <w:szCs w:val="20"/>
-              </w:rPr>
-              <w:t xml:space="preserve">85.4 </w:t>
-            </w:r>
-            <w:r>
-              <w:rPr>
-                <w:rFonts w:ascii="Calibri Light" w:eastAsia="Arial" w:hAnsi="Calibri Light" w:cs="Calibri Light"/>
-                <w:color w:val="000000"/>
-                <w:sz w:val="20"/>
-                <w:szCs w:val="20"/>
-              </w:rPr>
-              <w:t>±</w:t>
-            </w:r>
-            <w:r>
-              <w:rPr>
-                <w:rFonts w:ascii="Calibri Light" w:eastAsia="Arial" w:hAnsi="Calibri Light" w:cs="Calibri Light"/>
-                <w:color w:val="000000"/>
-                <w:sz w:val="20"/>
-                <w:szCs w:val="20"/>
-              </w:rPr>
-              <w:t xml:space="preserve"> 6.2</w:t>
+              <w:jc w:val="right"/>
+            </w:pPr>
+            <w:r>
+              <w:rPr>
+                <w:rFonts w:ascii="Arial" w:eastAsia="Arial" w:hAnsi="Arial" w:cs="Arial"/>
+                <w:color w:val="000000"/>
+                <w:sz w:val="22"/>
+                <w:szCs w:val="22"/>
+              </w:rPr>
+              <w:t>53.06250</w:t>
+            </w:r>
+          </w:p>
+        </w:tc>
+        <w:tc>
+          <w:tcPr>
+            <w:tcW w:w="1328" w:type="dxa"/>
+            <w:tcBorders>
+              <w:top w:val="none" w:sz="0" w:space="0" w:color="000000"/>
+              <w:left w:val="none" w:sz="0" w:space="0" w:color="000000"/>
+              <w:bottom w:val="none" w:sz="0" w:space="0" w:color="000000"/>
+              <w:right w:val="none" w:sz="0" w:space="0" w:color="000000"/>
+            </w:tcBorders>
+            <w:shd w:val="clear" w:color="auto" w:fill="FFFFFF"/>
+            <w:tcMar>
+              <w:top w:w="0" w:type="dxa"/>
+              <w:left w:w="0" w:type="dxa"/>
+              <w:bottom w:w="0" w:type="dxa"/>
+              <w:right w:w="0" w:type="dxa"/>
+            </w:tcMar>
+            <w:vAlign w:val="center"/>
+          </w:tcPr>
+          <w:p>
+            <w:pPr>
+              <w:pBdr>
+                <w:top w:val="none" w:sz="0" w:space="0" w:color="000000"/>
+                <w:left w:val="none" w:sz="0" w:space="0" w:color="000000"/>
+                <w:bottom w:val="none" w:sz="0" w:space="0" w:color="000000"/>
+                <w:right w:val="none" w:sz="0" w:space="0" w:color="000000"/>
+              </w:pBdr>
+              <w:spacing w:before="100" w:after="100"/>
+              <w:ind w:left="100" w:right="100"/>
+              <w:jc w:val="right"/>
+            </w:pPr>
+            <w:r>
+              <w:rPr>
+                <w:rFonts w:ascii="Arial" w:eastAsia="Arial" w:hAnsi="Arial" w:cs="Arial"/>
+                <w:color w:val="000000"/>
+                <w:sz w:val="22"/>
+                <w:szCs w:val="22"/>
+              </w:rPr>
+              <w:t>20.72187</w:t>
+            </w:r>
+          </w:p>
+        </w:tc>
+        <w:tc>
+          <w:tcPr>
+            <w:tcW w:w="655" w:type="dxa"/>
+            <w:tcBorders>
+              <w:top w:val="none" w:sz="0" w:space="0" w:color="000000"/>
+              <w:left w:val="none" w:sz="0" w:space="0" w:color="000000"/>
+              <w:bottom w:val="none" w:sz="0" w:space="0" w:color="000000"/>
+              <w:right w:val="none" w:sz="0" w:space="0" w:color="000000"/>
+            </w:tcBorders>
+            <w:shd w:val="clear" w:color="auto" w:fill="FFFFFF"/>
+            <w:tcMar>
+              <w:top w:w="0" w:type="dxa"/>
+              <w:left w:w="0" w:type="dxa"/>
+              <w:bottom w:w="0" w:type="dxa"/>
+              <w:right w:w="0" w:type="dxa"/>
+            </w:tcMar>
+            <w:vAlign w:val="center"/>
+          </w:tcPr>
+          <w:p>
+            <w:pPr>
+              <w:pBdr>
+                <w:top w:val="none" w:sz="0" w:space="0" w:color="000000"/>
+                <w:left w:val="none" w:sz="0" w:space="0" w:color="000000"/>
+                <w:bottom w:val="none" w:sz="0" w:space="0" w:color="000000"/>
+                <w:right w:val="none" w:sz="0" w:space="0" w:color="000000"/>
+              </w:pBdr>
+              <w:spacing w:before="100" w:after="100"/>
+              <w:ind w:left="100" w:right="100"/>
+              <w:jc w:val="right"/>
+            </w:pPr>
+            <w:r>
+              <w:rPr>
+                <w:rFonts w:ascii="Arial" w:eastAsia="Arial" w:hAnsi="Arial" w:cs="Arial"/>
+                <w:color w:val="000000"/>
+                <w:sz w:val="22"/>
+                <w:szCs w:val="22"/>
+              </w:rPr>
+              <w:t>16</w:t>
+            </w:r>
+          </w:p>
+        </w:tc>
+        <w:tc>
+          <w:tcPr>
+            <w:tcW w:w="2051" w:type="dxa"/>
+            <w:tcBorders>
+              <w:top w:val="none" w:sz="0" w:space="0" w:color="000000"/>
+              <w:left w:val="none" w:sz="0" w:space="0" w:color="000000"/>
+              <w:bottom w:val="none" w:sz="0" w:space="0" w:color="000000"/>
+              <w:right w:val="none" w:sz="0" w:space="0" w:color="000000"/>
+            </w:tcBorders>
+            <w:shd w:val="clear" w:color="auto" w:fill="FFFFFF"/>
+            <w:tcMar>
+              <w:top w:w="0" w:type="dxa"/>
+              <w:left w:w="0" w:type="dxa"/>
+              <w:bottom w:w="0" w:type="dxa"/>
+              <w:right w:w="0" w:type="dxa"/>
+            </w:tcMar>
+            <w:vAlign w:val="center"/>
+          </w:tcPr>
+          <w:p>
+            <w:pPr>
+              <w:pBdr>
+                <w:top w:val="none" w:sz="0" w:space="0" w:color="000000"/>
+                <w:left w:val="none" w:sz="0" w:space="0" w:color="000000"/>
+                <w:bottom w:val="none" w:sz="0" w:space="0" w:color="000000"/>
+                <w:right w:val="none" w:sz="0" w:space="0" w:color="000000"/>
+              </w:pBdr>
+              <w:spacing w:before="100" w:after="100"/>
+              <w:ind w:left="100" w:right="100"/>
+              <w:jc w:val="right"/>
+            </w:pPr>
+            <w:r>
+              <w:rPr>
+                <w:rFonts w:ascii="Arial" w:eastAsia="Arial" w:hAnsi="Arial" w:cs="Arial"/>
+                <w:color w:val="000000"/>
+                <w:sz w:val="22"/>
+                <w:szCs w:val="22"/>
+              </w:rPr>
+              <w:t>5.180467</w:t>
             </w:r>
           </w:p>
         </w:tc>
@@ -566,178 +976,245 @@
         </w:trPr>
         <w:tc>
           <w:tcPr>
-            <w:tcW w:w="2250" w:type="dxa"/>
-            <w:tcBorders>
-              <w:top w:val="none" w:sz="0" w:space="0" w:color="000000"/>
-              <w:left w:val="none" w:sz="0" w:space="0" w:color="000000"/>
-              <w:bottom w:val="none" w:sz="0" w:space="0" w:color="000000"/>
-              <w:right w:val="none" w:sz="0" w:space="0" w:color="000000"/>
-            </w:tcBorders>
-            <w:shd w:val="clear" w:color="auto" w:fill="F2F2F2" w:themeFill="background1" w:themeFillShade="F2"/>
-            <w:tcMar>
-              <w:top w:w="0" w:type="dxa"/>
-              <w:left w:w="0" w:type="dxa"/>
-              <w:bottom w:w="0" w:type="dxa"/>
-              <w:right w:w="0" w:type="dxa"/>
-            </w:tcMar>
-            <w:vAlign w:val="center"/>
-          </w:tcPr>
-          <w:p>
-            <w:pPr>
-              <w:pBdr>
-                <w:top w:val="none" w:sz="0" w:space="0" w:color="000000"/>
-                <w:left w:val="none" w:sz="0" w:space="0" w:color="000000"/>
-                <w:bottom w:val="none" w:sz="0" w:space="0" w:color="000000"/>
-                <w:right w:val="none" w:sz="0" w:space="0" w:color="000000"/>
-              </w:pBdr>
-              <w:spacing w:before="100" w:after="100"/>
-              <w:ind w:left="100" w:right="100"/>
-              <w:jc w:val="center"/>
-              <w:rPr>
-                <w:rFonts w:ascii="Calibri Light" w:eastAsia="Arial" w:hAnsi="Calibri Light" w:cs="Calibri Light"/>
-                <w:color w:val="000000"/>
-                <w:sz w:val="20"/>
-                <w:szCs w:val="20"/>
-              </w:rPr>
-            </w:pPr>
-            <w:r>
-              <w:rPr>
-                <w:rFonts w:ascii="Calibri Light" w:eastAsia="Arial" w:hAnsi="Calibri Light" w:cs="Calibri Light"/>
-                <w:color w:val="000000"/>
-                <w:sz w:val="20"/>
-                <w:szCs w:val="20"/>
-              </w:rPr>
-              <w:t>10/11/2023</w:t>
-            </w:r>
-          </w:p>
-        </w:tc>
-        <w:tc>
-          <w:tcPr>
-            <w:tcW w:w="900" w:type="dxa"/>
-            <w:tcBorders>
-              <w:top w:val="none" w:sz="0" w:space="0" w:color="000000"/>
-              <w:left w:val="none" w:sz="0" w:space="0" w:color="000000"/>
-              <w:bottom w:val="none" w:sz="0" w:space="0" w:color="000000"/>
-              <w:right w:val="none" w:sz="0" w:space="0" w:color="000000"/>
-            </w:tcBorders>
-            <w:shd w:val="clear" w:color="auto" w:fill="F2F2F2" w:themeFill="background1" w:themeFillShade="F2"/>
-            <w:tcMar>
-              <w:top w:w="0" w:type="dxa"/>
-              <w:left w:w="0" w:type="dxa"/>
-              <w:bottom w:w="0" w:type="dxa"/>
-              <w:right w:w="0" w:type="dxa"/>
-            </w:tcMar>
-            <w:vAlign w:val="center"/>
-          </w:tcPr>
-          <w:p>
-            <w:pPr>
-              <w:pBdr>
-                <w:top w:val="none" w:sz="0" w:space="0" w:color="000000"/>
-                <w:left w:val="none" w:sz="0" w:space="0" w:color="000000"/>
-                <w:bottom w:val="none" w:sz="0" w:space="0" w:color="000000"/>
-                <w:right w:val="none" w:sz="0" w:space="0" w:color="000000"/>
-              </w:pBdr>
-              <w:spacing w:before="100" w:after="100"/>
-              <w:ind w:left="100" w:right="100"/>
-              <w:jc w:val="center"/>
-              <w:rPr>
-                <w:rFonts w:ascii="Calibri Light" w:eastAsia="Arial" w:hAnsi="Calibri Light" w:cs="Calibri Light"/>
-                <w:color w:val="000000"/>
-                <w:sz w:val="20"/>
-                <w:szCs w:val="20"/>
-              </w:rPr>
-            </w:pPr>
-            <w:r>
-              <w:rPr>
-                <w:rFonts w:ascii="Calibri Light" w:eastAsia="Arial" w:hAnsi="Calibri Light" w:cs="Calibri Light"/>
-                <w:color w:val="000000"/>
-                <w:sz w:val="20"/>
-                <w:szCs w:val="20"/>
-              </w:rPr>
-              <w:t>N</w:t>
-            </w:r>
-            <w:r>
-              <w:rPr>
-                <w:rFonts w:ascii="Calibri Light" w:eastAsia="Arial" w:hAnsi="Calibri Light" w:cs="Calibri Light"/>
-                <w:color w:val="000000"/>
-                <w:sz w:val="20"/>
-                <w:szCs w:val="20"/>
-              </w:rPr>
-              <w:t>o-till</w:t>
-            </w:r>
-          </w:p>
-        </w:tc>
-        <w:tc>
-          <w:tcPr>
-            <w:tcW w:w="2970" w:type="dxa"/>
-            <w:tcBorders>
-              <w:top w:val="none" w:sz="0" w:space="0" w:color="000000"/>
-              <w:left w:val="none" w:sz="0" w:space="0" w:color="000000"/>
-              <w:bottom w:val="none" w:sz="0" w:space="0" w:color="000000"/>
-              <w:right w:val="none" w:sz="0" w:space="0" w:color="000000"/>
-            </w:tcBorders>
-            <w:shd w:val="clear" w:color="auto" w:fill="F2F2F2" w:themeFill="background1" w:themeFillShade="F2"/>
-            <w:tcMar>
-              <w:top w:w="0" w:type="dxa"/>
-              <w:left w:w="0" w:type="dxa"/>
-              <w:bottom w:w="0" w:type="dxa"/>
-              <w:right w:w="0" w:type="dxa"/>
-            </w:tcMar>
-            <w:vAlign w:val="center"/>
-          </w:tcPr>
-          <w:p>
-            <w:pPr>
-              <w:pBdr>
-                <w:top w:val="none" w:sz="0" w:space="0" w:color="000000"/>
-                <w:left w:val="none" w:sz="0" w:space="0" w:color="000000"/>
-                <w:bottom w:val="none" w:sz="0" w:space="0" w:color="000000"/>
-                <w:right w:val="none" w:sz="0" w:space="0" w:color="000000"/>
-              </w:pBdr>
-              <w:spacing w:before="100" w:after="100"/>
-              <w:ind w:left="100" w:right="100"/>
-              <w:jc w:val="center"/>
-              <w:rPr>
-                <w:rFonts w:ascii="Calibri Light" w:eastAsia="Arial" w:hAnsi="Calibri Light" w:cs="Calibri Light"/>
-                <w:color w:val="000000"/>
-                <w:sz w:val="20"/>
-                <w:szCs w:val="20"/>
-              </w:rPr>
-            </w:pPr>
-            <w:r>
-              <w:rPr>
-                <w:rFonts w:ascii="Calibri Light" w:eastAsia="Arial" w:hAnsi="Calibri Light" w:cs="Calibri Light"/>
-                <w:color w:val="000000"/>
-                <w:sz w:val="20"/>
-                <w:szCs w:val="20"/>
-              </w:rPr>
-              <w:t>53.</w:t>
-            </w:r>
-            <w:r>
-              <w:rPr>
-                <w:rFonts w:ascii="Calibri Light" w:eastAsia="Arial" w:hAnsi="Calibri Light" w:cs="Calibri Light"/>
-                <w:color w:val="000000"/>
-                <w:sz w:val="20"/>
-                <w:szCs w:val="20"/>
-              </w:rPr>
-              <w:t xml:space="preserve">1 </w:t>
-            </w:r>
-            <w:r>
-              <w:rPr>
-                <w:rFonts w:ascii="Calibri Light" w:eastAsia="Arial" w:hAnsi="Calibri Light" w:cs="Calibri Light"/>
-                <w:color w:val="000000"/>
-                <w:sz w:val="20"/>
-                <w:szCs w:val="20"/>
-              </w:rPr>
-              <w:t>±</w:t>
-            </w:r>
-            <w:r>
-              <w:rPr>
-                <w:rFonts w:ascii="Calibri Light" w:eastAsia="Arial" w:hAnsi="Calibri Light" w:cs="Calibri Light"/>
-                <w:color w:val="000000"/>
-                <w:sz w:val="20"/>
-                <w:szCs w:val="20"/>
-              </w:rPr>
-              <w:t xml:space="preserve"> 5.2</w:t>
+            <w:tcW w:w="1512" w:type="dxa"/>
+            <w:tcBorders>
+              <w:top w:val="none" w:sz="0" w:space="0" w:color="000000"/>
+              <w:left w:val="none" w:sz="0" w:space="0" w:color="000000"/>
+              <w:bottom w:val="none" w:sz="0" w:space="0" w:color="000000"/>
+              <w:right w:val="none" w:sz="0" w:space="0" w:color="000000"/>
+            </w:tcBorders>
+            <w:shd w:val="clear" w:color="auto" w:fill="EFEFEF"/>
+            <w:tcMar>
+              <w:top w:w="0" w:type="dxa"/>
+              <w:left w:w="0" w:type="dxa"/>
+              <w:bottom w:w="0" w:type="dxa"/>
+              <w:right w:w="0" w:type="dxa"/>
+            </w:tcMar>
+            <w:vAlign w:val="center"/>
+          </w:tcPr>
+          <w:p>
+            <w:pPr>
+              <w:pBdr>
+                <w:top w:val="none" w:sz="0" w:space="0" w:color="000000"/>
+                <w:left w:val="none" w:sz="0" w:space="0" w:color="000000"/>
+                <w:bottom w:val="none" w:sz="0" w:space="0" w:color="000000"/>
+                <w:right w:val="none" w:sz="0" w:space="0" w:color="000000"/>
+              </w:pBdr>
+              <w:spacing w:before="100" w:after="100"/>
+              <w:ind w:left="100" w:right="100"/>
+            </w:pPr>
+            <w:r>
+              <w:rPr>
+                <w:rFonts w:ascii="Arial" w:eastAsia="Arial" w:hAnsi="Arial" w:cs="Arial"/>
+                <w:color w:val="000000"/>
+                <w:sz w:val="22"/>
+                <w:szCs w:val="22"/>
+              </w:rPr>
+              <w:t>7/28/2023</w:t>
+            </w:r>
+          </w:p>
+        </w:tc>
+        <w:tc>
+          <w:tcPr>
+            <w:tcW w:w="1046" w:type="dxa"/>
+            <w:tcBorders>
+              <w:top w:val="none" w:sz="0" w:space="0" w:color="000000"/>
+              <w:left w:val="none" w:sz="0" w:space="0" w:color="000000"/>
+              <w:bottom w:val="none" w:sz="0" w:space="0" w:color="000000"/>
+              <w:right w:val="none" w:sz="0" w:space="0" w:color="000000"/>
+            </w:tcBorders>
+            <w:shd w:val="clear" w:color="auto" w:fill="EFEFEF"/>
+            <w:tcMar>
+              <w:top w:w="0" w:type="dxa"/>
+              <w:left w:w="0" w:type="dxa"/>
+              <w:bottom w:w="0" w:type="dxa"/>
+              <w:right w:w="0" w:type="dxa"/>
+            </w:tcMar>
+            <w:vAlign w:val="center"/>
+          </w:tcPr>
+          <w:p>
+            <w:pPr>
+              <w:pBdr>
+                <w:top w:val="none" w:sz="0" w:space="0" w:color="000000"/>
+                <w:left w:val="none" w:sz="0" w:space="0" w:color="000000"/>
+                <w:bottom w:val="none" w:sz="0" w:space="0" w:color="000000"/>
+                <w:right w:val="none" w:sz="0" w:space="0" w:color="000000"/>
+              </w:pBdr>
+              <w:spacing w:before="100" w:after="100"/>
+              <w:ind w:left="100" w:right="100"/>
+            </w:pPr>
+            <w:r>
+              <w:rPr>
+                <w:rFonts w:ascii="Arial" w:eastAsia="Arial" w:hAnsi="Arial" w:cs="Arial"/>
+                <w:color w:val="000000"/>
+                <w:sz w:val="22"/>
+                <w:szCs w:val="22"/>
+              </w:rPr>
+              <w:t>NT</w:t>
+            </w:r>
+          </w:p>
+        </w:tc>
+        <w:tc>
+          <w:tcPr>
+            <w:tcW w:w="1328" w:type="dxa"/>
+            <w:tcBorders>
+              <w:top w:val="none" w:sz="0" w:space="0" w:color="000000"/>
+              <w:left w:val="none" w:sz="0" w:space="0" w:color="000000"/>
+              <w:bottom w:val="none" w:sz="0" w:space="0" w:color="000000"/>
+              <w:right w:val="none" w:sz="0" w:space="0" w:color="000000"/>
+            </w:tcBorders>
+            <w:shd w:val="clear" w:color="auto" w:fill="EFEFEF"/>
+            <w:tcMar>
+              <w:top w:w="0" w:type="dxa"/>
+              <w:left w:w="0" w:type="dxa"/>
+              <w:bottom w:w="0" w:type="dxa"/>
+              <w:right w:w="0" w:type="dxa"/>
+            </w:tcMar>
+            <w:vAlign w:val="center"/>
+          </w:tcPr>
+          <w:p>
+            <w:pPr>
+              <w:pBdr>
+                <w:top w:val="none" w:sz="0" w:space="0" w:color="000000"/>
+                <w:left w:val="none" w:sz="0" w:space="0" w:color="000000"/>
+                <w:bottom w:val="none" w:sz="0" w:space="0" w:color="000000"/>
+                <w:right w:val="none" w:sz="0" w:space="0" w:color="000000"/>
+              </w:pBdr>
+              <w:spacing w:before="100" w:after="100"/>
+              <w:ind w:left="100" w:right="100"/>
+              <w:jc w:val="right"/>
+            </w:pPr>
+            <w:r>
+              <w:rPr>
+                <w:rFonts w:ascii="Arial" w:eastAsia="Arial" w:hAnsi="Arial" w:cs="Arial"/>
+                <w:color w:val="000000"/>
+                <w:sz w:val="22"/>
+                <w:szCs w:val="22"/>
+              </w:rPr>
+              <w:t>85.43750</w:t>
+            </w:r>
+          </w:p>
+        </w:tc>
+        <w:tc>
+          <w:tcPr>
+            <w:tcW w:w="1328" w:type="dxa"/>
+            <w:tcBorders>
+              <w:top w:val="none" w:sz="0" w:space="0" w:color="000000"/>
+              <w:left w:val="none" w:sz="0" w:space="0" w:color="000000"/>
+              <w:bottom w:val="none" w:sz="0" w:space="0" w:color="000000"/>
+              <w:right w:val="none" w:sz="0" w:space="0" w:color="000000"/>
+            </w:tcBorders>
+            <w:shd w:val="clear" w:color="auto" w:fill="EFEFEF"/>
+            <w:tcMar>
+              <w:top w:w="0" w:type="dxa"/>
+              <w:left w:w="0" w:type="dxa"/>
+              <w:bottom w:w="0" w:type="dxa"/>
+              <w:right w:w="0" w:type="dxa"/>
+            </w:tcMar>
+            <w:vAlign w:val="center"/>
+          </w:tcPr>
+          <w:p>
+            <w:pPr>
+              <w:pBdr>
+                <w:top w:val="none" w:sz="0" w:space="0" w:color="000000"/>
+                <w:left w:val="none" w:sz="0" w:space="0" w:color="000000"/>
+                <w:bottom w:val="none" w:sz="0" w:space="0" w:color="000000"/>
+                <w:right w:val="none" w:sz="0" w:space="0" w:color="000000"/>
+              </w:pBdr>
+              <w:spacing w:before="100" w:after="100"/>
+              <w:ind w:left="100" w:right="100"/>
+              <w:jc w:val="right"/>
+            </w:pPr>
+            <w:r>
+              <w:rPr>
+                <w:rFonts w:ascii="Arial" w:eastAsia="Arial" w:hAnsi="Arial" w:cs="Arial"/>
+                <w:color w:val="000000"/>
+                <w:sz w:val="22"/>
+                <w:szCs w:val="22"/>
+              </w:rPr>
+              <w:t>24.83001</w:t>
+            </w:r>
+          </w:p>
+        </w:tc>
+        <w:tc>
+          <w:tcPr>
+            <w:tcW w:w="655" w:type="dxa"/>
+            <w:tcBorders>
+              <w:top w:val="none" w:sz="0" w:space="0" w:color="000000"/>
+              <w:left w:val="none" w:sz="0" w:space="0" w:color="000000"/>
+              <w:bottom w:val="none" w:sz="0" w:space="0" w:color="000000"/>
+              <w:right w:val="none" w:sz="0" w:space="0" w:color="000000"/>
+            </w:tcBorders>
+            <w:shd w:val="clear" w:color="auto" w:fill="EFEFEF"/>
+            <w:tcMar>
+              <w:top w:w="0" w:type="dxa"/>
+              <w:left w:w="0" w:type="dxa"/>
+              <w:bottom w:w="0" w:type="dxa"/>
+              <w:right w:w="0" w:type="dxa"/>
+            </w:tcMar>
+            <w:vAlign w:val="center"/>
+          </w:tcPr>
+          <w:p>
+            <w:pPr>
+              <w:pBdr>
+                <w:top w:val="none" w:sz="0" w:space="0" w:color="000000"/>
+                <w:left w:val="none" w:sz="0" w:space="0" w:color="000000"/>
+                <w:bottom w:val="none" w:sz="0" w:space="0" w:color="000000"/>
+                <w:right w:val="none" w:sz="0" w:space="0" w:color="000000"/>
+              </w:pBdr>
+              <w:spacing w:before="100" w:after="100"/>
+              <w:ind w:left="100" w:right="100"/>
+              <w:jc w:val="right"/>
+            </w:pPr>
+            <w:r>
+              <w:rPr>
+                <w:rFonts w:ascii="Arial" w:eastAsia="Arial" w:hAnsi="Arial" w:cs="Arial"/>
+                <w:color w:val="000000"/>
+                <w:sz w:val="22"/>
+                <w:szCs w:val="22"/>
+              </w:rPr>
+              <w:t>16</w:t>
+            </w:r>
+          </w:p>
+        </w:tc>
+        <w:tc>
+          <w:tcPr>
+            <w:tcW w:w="2051" w:type="dxa"/>
+            <w:tcBorders>
+              <w:top w:val="none" w:sz="0" w:space="0" w:color="000000"/>
+              <w:left w:val="none" w:sz="0" w:space="0" w:color="000000"/>
+              <w:bottom w:val="none" w:sz="0" w:space="0" w:color="000000"/>
+              <w:right w:val="none" w:sz="0" w:space="0" w:color="000000"/>
+            </w:tcBorders>
+            <w:shd w:val="clear" w:color="auto" w:fill="EFEFEF"/>
+            <w:tcMar>
+              <w:top w:w="0" w:type="dxa"/>
+              <w:left w:w="0" w:type="dxa"/>
+              <w:bottom w:w="0" w:type="dxa"/>
+              <w:right w:w="0" w:type="dxa"/>
+            </w:tcMar>
+            <w:vAlign w:val="center"/>
+          </w:tcPr>
+          <w:p>
+            <w:pPr>
+              <w:pBdr>
+                <w:top w:val="none" w:sz="0" w:space="0" w:color="000000"/>
+                <w:left w:val="none" w:sz="0" w:space="0" w:color="000000"/>
+                <w:bottom w:val="none" w:sz="0" w:space="0" w:color="000000"/>
+                <w:right w:val="none" w:sz="0" w:space="0" w:color="000000"/>
+              </w:pBdr>
+              <w:spacing w:before="100" w:after="100"/>
+              <w:ind w:left="100" w:right="100"/>
+              <w:jc w:val="right"/>
+            </w:pPr>
+            <w:r>
+              <w:rPr>
+                <w:rFonts w:ascii="Arial" w:eastAsia="Arial" w:hAnsi="Arial" w:cs="Arial"/>
+                <w:color w:val="000000"/>
+                <w:sz w:val="22"/>
+                <w:szCs w:val="22"/>
+              </w:rPr>
+              <w:t>6.207501</w:t>
             </w:r>
           </w:p>
         </w:tc>
@@ -748,7 +1225,7 @@
         </w:trPr>
         <w:tc>
           <w:tcPr>
-            <w:tcW w:w="2250" w:type="dxa"/>
+            <w:tcW w:w="1512" w:type="dxa"/>
             <w:tcBorders>
               <w:top w:val="none" w:sz="0" w:space="0" w:color="000000"/>
               <w:left w:val="none" w:sz="0" w:space="0" w:color="000000"/>
@@ -774,28 +1251,21 @@
               </w:pBdr>
               <w:spacing w:before="100" w:after="100"/>
               <w:ind w:left="100" w:right="100"/>
-              <w:jc w:val="center"/>
-              <w:rPr>
-                <w:rFonts w:ascii="Calibri Light" w:eastAsia="Arial" w:hAnsi="Calibri Light" w:cs="Calibri Light"/>
-                <w:color w:val="000000"/>
-                <w:sz w:val="20"/>
-                <w:szCs w:val="20"/>
-              </w:rPr>
-            </w:pPr>
-            <w:r>
-              <w:rPr>
-                <w:rFonts w:ascii="Calibri Light" w:eastAsia="Arial" w:hAnsi="Calibri Light" w:cs="Calibri Light"/>
-                <w:color w:val="000000"/>
-                <w:sz w:val="20"/>
-                <w:szCs w:val="20"/>
-              </w:rPr>
-              <w:t>10/11/2023</w:t>
-            </w:r>
-          </w:p>
-        </w:tc>
-        <w:tc>
-          <w:tcPr>
-            <w:tcW w:w="900" w:type="dxa"/>
+            </w:pPr>
+            <w:r>
+              <w:rPr>
+                <w:rFonts w:ascii="Arial" w:eastAsia="Arial" w:hAnsi="Arial" w:cs="Arial"/>
+                <w:color w:val="000000"/>
+                <w:sz w:val="22"/>
+                <w:szCs w:val="22"/>
+              </w:rPr>
+              <w:t>7/28/2023</w:t>
+            </w:r>
+          </w:p>
+        </w:tc>
+        <w:tc>
+          <w:tcPr>
+            <w:tcW w:w="1046" w:type="dxa"/>
             <w:tcBorders>
               <w:top w:val="none" w:sz="0" w:space="0" w:color="000000"/>
               <w:left w:val="none" w:sz="0" w:space="0" w:color="000000"/>
@@ -821,37 +1291,21 @@
               </w:pBdr>
               <w:spacing w:before="100" w:after="100"/>
               <w:ind w:left="100" w:right="100"/>
-              <w:jc w:val="center"/>
-              <w:rPr>
-                <w:rFonts w:ascii="Calibri Light" w:eastAsia="Arial" w:hAnsi="Calibri Light" w:cs="Calibri Light"/>
-                <w:color w:val="000000"/>
-                <w:sz w:val="20"/>
-                <w:szCs w:val="20"/>
-              </w:rPr>
-            </w:pPr>
-            <w:r>
-              <w:rPr>
-                <w:rFonts w:ascii="Calibri Light" w:eastAsia="Arial" w:hAnsi="Calibri Light" w:cs="Calibri Light"/>
-                <w:color w:val="000000"/>
-                <w:sz w:val="20"/>
-                <w:szCs w:val="20"/>
+            </w:pPr>
+            <w:r>
+              <w:rPr>
+                <w:rFonts w:ascii="Arial" w:eastAsia="Arial" w:hAnsi="Arial" w:cs="Arial"/>
+                <w:color w:val="000000"/>
+                <w:sz w:val="22"/>
+                <w:szCs w:val="22"/>
               </w:rPr>
               <w:t>T</w:t>
             </w:r>
-            <w:r>
-              <w:rPr>
-                <w:rFonts w:ascii="Calibri Light" w:eastAsia="Arial" w:hAnsi="Calibri Light" w:cs="Calibri Light"/>
-                <w:color w:val="000000"/>
-                <w:sz w:val="20"/>
-                <w:szCs w:val="20"/>
-              </w:rPr>
-              <w:t>ill</w:t>
-            </w:r>
-          </w:p>
-        </w:tc>
-        <w:tc>
-          <w:tcPr>
-            <w:tcW w:w="2970" w:type="dxa"/>
+          </w:p>
+        </w:tc>
+        <w:tc>
+          <w:tcPr>
+            <w:tcW w:w="1328" w:type="dxa"/>
             <w:tcBorders>
               <w:top w:val="none" w:sz="0" w:space="0" w:color="000000"/>
               <w:left w:val="none" w:sz="0" w:space="0" w:color="000000"/>
@@ -877,49 +1331,139 @@
               </w:pBdr>
               <w:spacing w:before="100" w:after="100"/>
               <w:ind w:left="100" w:right="100"/>
-              <w:jc w:val="center"/>
-              <w:rPr>
-                <w:rFonts w:ascii="Calibri Light" w:eastAsia="Arial" w:hAnsi="Calibri Light" w:cs="Calibri Light"/>
-                <w:color w:val="000000"/>
-                <w:sz w:val="20"/>
-                <w:szCs w:val="20"/>
-              </w:rPr>
-            </w:pPr>
-            <w:r>
-              <w:rPr>
-                <w:rFonts w:ascii="Calibri Light" w:eastAsia="Arial" w:hAnsi="Calibri Light" w:cs="Calibri Light"/>
-                <w:color w:val="000000"/>
-                <w:sz w:val="20"/>
-                <w:szCs w:val="20"/>
-              </w:rPr>
-              <w:t>51.</w:t>
-            </w:r>
-            <w:r>
-              <w:rPr>
-                <w:rFonts w:ascii="Calibri Light" w:eastAsia="Arial" w:hAnsi="Calibri Light" w:cs="Calibri Light"/>
-                <w:color w:val="000000"/>
-                <w:sz w:val="20"/>
-                <w:szCs w:val="20"/>
-              </w:rPr>
-              <w:t xml:space="preserve">1 </w:t>
-            </w:r>
-            <w:r>
-              <w:rPr>
-                <w:rFonts w:ascii="Calibri Light" w:eastAsia="Arial" w:hAnsi="Calibri Light" w:cs="Calibri Light"/>
-                <w:color w:val="000000"/>
-                <w:sz w:val="20"/>
-                <w:szCs w:val="20"/>
-              </w:rPr>
-              <w:t>±</w:t>
-            </w:r>
-            <w:r>
-              <w:rPr>
-                <w:rFonts w:ascii="Calibri Light" w:eastAsia="Arial" w:hAnsi="Calibri Light" w:cs="Calibri Light"/>
-                <w:color w:val="000000"/>
-                <w:sz w:val="20"/>
-                <w:szCs w:val="20"/>
-              </w:rPr>
-              <w:t xml:space="preserve"> 6.5</w:t>
+              <w:jc w:val="right"/>
+            </w:pPr>
+            <w:r>
+              <w:rPr>
+                <w:rFonts w:ascii="Arial" w:eastAsia="Arial" w:hAnsi="Arial" w:cs="Arial"/>
+                <w:color w:val="000000"/>
+                <w:sz w:val="22"/>
+                <w:szCs w:val="22"/>
+              </w:rPr>
+              <w:t>65.50000</w:t>
+            </w:r>
+          </w:p>
+        </w:tc>
+        <w:tc>
+          <w:tcPr>
+            <w:tcW w:w="1328" w:type="dxa"/>
+            <w:tcBorders>
+              <w:top w:val="none" w:sz="0" w:space="0" w:color="000000"/>
+              <w:left w:val="none" w:sz="0" w:space="0" w:color="000000"/>
+              <w:bottom w:val="none" w:sz="0" w:space="0" w:color="000000"/>
+              <w:right w:val="none" w:sz="0" w:space="0" w:color="000000"/>
+            </w:tcBorders>
+            <w:shd w:val="clear" w:color="auto" w:fill="FFFFFF"/>
+            <w:tcMar>
+              <w:top w:w="0" w:type="dxa"/>
+              <w:left w:w="0" w:type="dxa"/>
+              <w:bottom w:w="0" w:type="dxa"/>
+              <w:right w:w="0" w:type="dxa"/>
+            </w:tcMar>
+            <w:vAlign w:val="center"/>
+          </w:tcPr>
+          <w:p>
+            <w:pPr>
+              <w:pBdr>
+                <w:top w:val="none" w:sz="0" w:space="0" w:color="000000"/>
+                <w:left w:val="none" w:sz="0" w:space="0" w:color="000000"/>
+                <w:bottom w:val="none" w:sz="0" w:space="0" w:color="000000"/>
+                <w:right w:val="none" w:sz="0" w:space="0" w:color="000000"/>
+              </w:pBdr>
+              <w:spacing w:before="100" w:after="100"/>
+              <w:ind w:left="100" w:right="100"/>
+              <w:jc w:val="right"/>
+            </w:pPr>
+            <w:r>
+              <w:rPr>
+                <w:rFonts w:ascii="Arial" w:eastAsia="Arial" w:hAnsi="Arial" w:cs="Arial"/>
+                <w:color w:val="000000"/>
+                <w:sz w:val="22"/>
+                <w:szCs w:val="22"/>
+              </w:rPr>
+              <w:t>21.43828</w:t>
+            </w:r>
+          </w:p>
+        </w:tc>
+        <w:tc>
+          <w:tcPr>
+            <w:tcW w:w="655" w:type="dxa"/>
+            <w:tcBorders>
+              <w:top w:val="none" w:sz="0" w:space="0" w:color="000000"/>
+              <w:left w:val="none" w:sz="0" w:space="0" w:color="000000"/>
+              <w:bottom w:val="none" w:sz="0" w:space="0" w:color="000000"/>
+              <w:right w:val="none" w:sz="0" w:space="0" w:color="000000"/>
+            </w:tcBorders>
+            <w:shd w:val="clear" w:color="auto" w:fill="FFFFFF"/>
+            <w:tcMar>
+              <w:top w:w="0" w:type="dxa"/>
+              <w:left w:w="0" w:type="dxa"/>
+              <w:bottom w:w="0" w:type="dxa"/>
+              <w:right w:w="0" w:type="dxa"/>
+            </w:tcMar>
+            <w:vAlign w:val="center"/>
+          </w:tcPr>
+          <w:p>
+            <w:pPr>
+              <w:pBdr>
+                <w:top w:val="none" w:sz="0" w:space="0" w:color="000000"/>
+                <w:left w:val="none" w:sz="0" w:space="0" w:color="000000"/>
+                <w:bottom w:val="none" w:sz="0" w:space="0" w:color="000000"/>
+                <w:right w:val="none" w:sz="0" w:space="0" w:color="000000"/>
+              </w:pBdr>
+              <w:spacing w:before="100" w:after="100"/>
+              <w:ind w:left="100" w:right="100"/>
+              <w:jc w:val="right"/>
+            </w:pPr>
+            <w:r>
+              <w:rPr>
+                <w:rFonts w:ascii="Arial" w:eastAsia="Arial" w:hAnsi="Arial" w:cs="Arial"/>
+                <w:color w:val="000000"/>
+                <w:sz w:val="22"/>
+                <w:szCs w:val="22"/>
+              </w:rPr>
+              <w:t>16</w:t>
+            </w:r>
+          </w:p>
+        </w:tc>
+        <w:tc>
+          <w:tcPr>
+            <w:tcW w:w="2051" w:type="dxa"/>
+            <w:tcBorders>
+              <w:top w:val="none" w:sz="0" w:space="0" w:color="000000"/>
+              <w:left w:val="none" w:sz="0" w:space="0" w:color="000000"/>
+              <w:bottom w:val="none" w:sz="0" w:space="0" w:color="000000"/>
+              <w:right w:val="none" w:sz="0" w:space="0" w:color="000000"/>
+            </w:tcBorders>
+            <w:shd w:val="clear" w:color="auto" w:fill="FFFFFF"/>
+            <w:tcMar>
+              <w:top w:w="0" w:type="dxa"/>
+              <w:left w:w="0" w:type="dxa"/>
+              <w:bottom w:w="0" w:type="dxa"/>
+              <w:right w:w="0" w:type="dxa"/>
+            </w:tcMar>
+            <w:vAlign w:val="center"/>
+          </w:tcPr>
+          <w:p>
+            <w:pPr>
+              <w:pBdr>
+                <w:top w:val="none" w:sz="0" w:space="0" w:color="000000"/>
+                <w:left w:val="none" w:sz="0" w:space="0" w:color="000000"/>
+                <w:bottom w:val="none" w:sz="0" w:space="0" w:color="000000"/>
+                <w:right w:val="none" w:sz="0" w:space="0" w:color="000000"/>
+              </w:pBdr>
+              <w:spacing w:before="100" w:after="100"/>
+              <w:ind w:left="100" w:right="100"/>
+              <w:jc w:val="right"/>
+            </w:pPr>
+            <w:r>
+              <w:rPr>
+                <w:rFonts w:ascii="Arial" w:eastAsia="Arial" w:hAnsi="Arial" w:cs="Arial"/>
+                <w:color w:val="000000"/>
+                <w:sz w:val="22"/>
+                <w:szCs w:val="22"/>
+              </w:rPr>
+              <w:t>5.359571</w:t>
             </w:r>
           </w:p>
         </w:tc>
@@ -1199,13 +1743,13 @@
       </w:pPr>
     </w:lvl>
   </w:abstractNum>
-  <w:num w:numId="1" w16cid:durableId="923883723">
+  <w:num w:numId="1" w16cid:durableId="840119391">
     <w:abstractNumId w:val="1"/>
   </w:num>
-  <w:num w:numId="2" w16cid:durableId="731856899">
+  <w:num w:numId="2" w16cid:durableId="249238868">
     <w:abstractNumId w:val="2"/>
   </w:num>
-  <w:num w:numId="3" w16cid:durableId="360133138">
+  <w:num w:numId="3" w16cid:durableId="837384716">
     <w:abstractNumId w:val="0"/>
   </w:num>
 </w:numbering>

</xml_diff>